<commit_message>
update for homework solutions
</commit_message>
<xml_diff>
--- a/AdaptiveMap Homework Problems/A2_Problems.docx
+++ b/AdaptiveMap Homework Problems/A2_Problems.docx
@@ -343,7 +343,6 @@
       </w:r>
     </w:p>
     <w:p>
-      <w:bookmarkStart w:id="0" w:name="_GoBack"/>
       <w:r>
         <w:lastRenderedPageBreak/>
         <w:t>Problem A2.5</w:t>
@@ -375,10 +374,7 @@
         </w:numPr>
       </w:pPr>
       <w:r>
-        <w:t>About the y</w:t>
-      </w:r>
-      <w:r>
-        <w:t xml:space="preserve"> axis through the centroid.</w:t>
+        <w:t>About the y axis through the centroid.</w:t>
       </w:r>
     </w:p>
     <w:p>
@@ -391,8 +387,8 @@
         </w:rPr>
         <w:drawing>
           <wp:inline distT="0" distB="0" distL="0" distR="0">
-            <wp:extent cx="2940050" cy="2860184"/>
-            <wp:effectExtent l="0" t="0" r="0" b="0"/>
+            <wp:extent cx="2222500" cy="2162126"/>
+            <wp:effectExtent l="0" t="0" r="6350" b="0"/>
             <wp:docPr id="6" name="Picture 6"/>
             <wp:cNvGraphicFramePr>
               <a:graphicFrameLocks xmlns:a="http://schemas.openxmlformats.org/drawingml/2006/main" noChangeAspect="1"/>
@@ -405,7 +401,7 @@
                     <pic:cNvPicPr/>
                   </pic:nvPicPr>
                   <pic:blipFill>
-                    <a:blip r:embed="rId9">
+                    <a:blip r:embed="rId9" cstate="print">
                       <a:extLst>
                         <a:ext uri="{28A0092B-C50C-407E-A947-70E740481C1C}">
                           <a14:useLocalDpi xmlns:a14="http://schemas.microsoft.com/office/drawing/2010/main" val="0"/>
@@ -419,7 +415,7 @@
                   <pic:spPr>
                     <a:xfrm>
                       <a:off x="0" y="0"/>
-                      <a:ext cx="2955349" cy="2875068"/>
+                      <a:ext cx="2248429" cy="2187351"/>
                     </a:xfrm>
                     <a:prstGeom prst="rect">
                       <a:avLst/>
@@ -432,60 +428,95 @@
         </w:drawing>
       </w:r>
     </w:p>
-    <w:bookmarkEnd w:id="0"/>
-    <w:p/>
-    <w:p>
-      <w:r>
-        <w:t>Solution: X</w:t>
+    <w:p>
+      <w:r>
+        <w:t xml:space="preserve">Solution: </w:t>
+      </w:r>
+      <w:proofErr w:type="spellStart"/>
+      <w:r>
+        <w:t>I</w:t>
       </w:r>
       <w:r>
         <w:rPr>
           <w:vertAlign w:val="subscript"/>
         </w:rPr>
-        <w:t>C</w:t>
-      </w:r>
-      <w:r>
-        <w:t xml:space="preserve"> = 3.33 ft, Y</w:t>
+        <w:t>xx</w:t>
+      </w:r>
+      <w:proofErr w:type="spellEnd"/>
+      <w:r>
+        <w:t xml:space="preserve"> = </w:t>
+      </w:r>
+      <w:r>
+        <w:t>6.075*10</w:t>
+      </w:r>
+      <w:r>
+        <w:rPr>
+          <w:vertAlign w:val="superscript"/>
+        </w:rPr>
+        <w:t>-7</w:t>
+      </w:r>
+      <w:r>
+        <w:t xml:space="preserve"> m</w:t>
+      </w:r>
+      <w:r>
+        <w:rPr>
+          <w:vertAlign w:val="superscript"/>
+        </w:rPr>
+        <w:t>4</w:t>
+      </w:r>
+      <w:r>
+        <w:t xml:space="preserve">, </w:t>
+      </w:r>
+      <w:proofErr w:type="spellStart"/>
+      <w:r>
+        <w:t>I</w:t>
       </w:r>
       <w:r>
         <w:rPr>
           <w:vertAlign w:val="subscript"/>
         </w:rPr>
-        <w:t>C</w:t>
-      </w:r>
-      <w:r>
-        <w:t xml:space="preserve"> = 1.33 ft, Z</w:t>
-      </w:r>
-      <w:r>
-        <w:rPr>
-          <w:vertAlign w:val="subscript"/>
-        </w:rPr>
-        <w:t>C</w:t>
-      </w:r>
-      <w:r>
-        <w:t xml:space="preserve"> = 2 ft</w:t>
-      </w:r>
-    </w:p>
-    <w:p/>
-    <w:p/>
-    <w:p/>
-    <w:p/>
-    <w:p/>
-    <w:p/>
-    <w:p/>
-    <w:p/>
-    <w:p/>
-    <w:p/>
-    <w:p/>
-    <w:p>
-      <w:r>
-        <w:lastRenderedPageBreak/>
+        <w:t>yy</w:t>
+      </w:r>
+      <w:proofErr w:type="spellEnd"/>
+      <w:r>
+        <w:t xml:space="preserve"> = 5.0625*10</w:t>
+      </w:r>
+      <w:r>
+        <w:rPr>
+          <w:vertAlign w:val="superscript"/>
+        </w:rPr>
+        <w:t>-8</w:t>
+      </w:r>
+      <w:r>
+        <w:t xml:space="preserve"> m</w:t>
+      </w:r>
+      <w:r>
+        <w:rPr>
+          <w:vertAlign w:val="superscript"/>
+        </w:rPr>
+        <w:t>4</w:t>
+      </w:r>
+    </w:p>
+    <w:p>
+      <w:r>
         <w:t>Problem A2.6</w:t>
       </w:r>
     </w:p>
     <w:p>
       <w:r>
-        <w:t>A flywheel has an original weight of 15 pounds and a diameter of 6 inches. To reduce the weight, four two-inch diameter holes are drilled into the flywheel, each leaving half an inch to the outside edge as shown below. What was the original mass moment of about the center point inertia? Assuming a uniform thickness, what is the new mass moment of inertia after drilling in the holes? (Hint: holes count as negative mass in the mass moment calculations)</w:t>
+        <w:t xml:space="preserve">A flywheel has an original weight of 15 pounds and a diameter of 6 inches. To reduce the weight, four two-inch diameter holes are drilled into the flywheel, each leaving half an inch to the outside edge as shown below. What was the original </w:t>
+      </w:r>
+      <w:r>
+        <w:t xml:space="preserve">polar </w:t>
+      </w:r>
+      <w:r>
+        <w:t>mass moment of about the center p</w:t>
+      </w:r>
+      <w:r>
+        <w:t>oint</w:t>
+      </w:r>
+      <w:r>
+        <w:t>? Assuming a uniform thickness, what is the new mass moment of inertia after drilling in the holes? (Hint: holes count as negative mass in the mass moment calculations)</w:t>
       </w:r>
     </w:p>
     <w:p>
@@ -498,8 +529,8 @@
         </w:rPr>
         <w:drawing>
           <wp:inline distT="0" distB="0" distL="0" distR="0" wp14:anchorId="60762468" wp14:editId="2F5F8951">
-            <wp:extent cx="4106547" cy="3208020"/>
-            <wp:effectExtent l="0" t="0" r="8255" b="0"/>
+            <wp:extent cx="3316452" cy="2590800"/>
+            <wp:effectExtent l="0" t="0" r="0" b="0"/>
             <wp:docPr id="5" name="Picture 5"/>
             <wp:cNvGraphicFramePr>
               <a:graphicFrameLocks xmlns:a="http://schemas.openxmlformats.org/drawingml/2006/main" noChangeAspect="1"/>
@@ -512,7 +543,7 @@
                     <pic:cNvPicPr/>
                   </pic:nvPicPr>
                   <pic:blipFill>
-                    <a:blip r:embed="rId10">
+                    <a:blip r:embed="rId10" cstate="print">
                       <a:extLst>
                         <a:ext uri="{28A0092B-C50C-407E-A947-70E740481C1C}">
                           <a14:useLocalDpi xmlns:a14="http://schemas.microsoft.com/office/drawing/2010/main" val="0"/>
@@ -526,7 +557,7 @@
                   <pic:spPr>
                     <a:xfrm>
                       <a:off x="0" y="0"/>
-                      <a:ext cx="4142622" cy="3236202"/>
+                      <a:ext cx="3355501" cy="2621305"/>
                     </a:xfrm>
                     <a:prstGeom prst="rect">
                       <a:avLst/>
@@ -548,7 +579,7 @@
         <w:rPr>
           <w:rFonts w:eastAsiaTheme="minorEastAsia"/>
         </w:rPr>
-        <w:t>I</w:t>
+        <w:t>J</w:t>
       </w:r>
       <w:r>
         <w:rPr>
@@ -586,7 +617,7 @@
         <w:rPr>
           <w:rFonts w:eastAsiaTheme="minorEastAsia"/>
         </w:rPr>
-        <w:t>I</w:t>
+        <w:t>J</w:t>
       </w:r>
       <w:r>
         <w:rPr>
@@ -607,7 +638,15 @@
         <w:rPr>
           <w:rFonts w:eastAsiaTheme="minorEastAsia"/>
         </w:rPr>
-        <w:t xml:space="preserve"> = .01060 slug ft</w:t>
+        <w:t xml:space="preserve"> = .01060</w:t>
+      </w:r>
+      <w:bookmarkStart w:id="0" w:name="_GoBack"/>
+      <w:bookmarkEnd w:id="0"/>
+      <w:r>
+        <w:rPr>
+          <w:rFonts w:eastAsiaTheme="minorEastAsia"/>
+        </w:rPr>
+        <w:t xml:space="preserve"> slug ft</w:t>
       </w:r>
       <w:r>
         <w:rPr>
@@ -620,7 +659,6 @@
         <w:t>)</w:t>
       </w:r>
     </w:p>
-    <w:p/>
     <w:sectPr>
       <w:pgSz w:w="12240" w:h="15840"/>
       <w:pgMar w:top="1440" w:right="1440" w:bottom="1440" w:left="1440" w:header="720" w:footer="720" w:gutter="0"/>

</xml_diff>

<commit_message>
Finished Video Lectures Chap 7
Added video lectures for 7.1 - 7.7

Also fixed problem on A2 homework problems
</commit_message>
<xml_diff>
--- a/AdaptiveMap Homework Problems/A2_Problems.docx
+++ b/AdaptiveMap Homework Problems/A2_Problems.docx
@@ -95,8 +95,25 @@
     </w:p>
     <w:p>
       <w:r>
-        <w:t>A water tank as shown below takes the form of an inverted, truncated cone. The diameter of the base is 4 ft while the diameter of the top is 8 ft. The height of the tank is 4 ft. If the tank is filled with water (assume a constant density) what is the z position of the center of mass of the water in the tank?</w:t>
-      </w:r>
+        <w:t>A water tank as shown below takes the form of an inverted, truncated cone. The diameter of the base is 4 ft</w:t>
+      </w:r>
+      <w:r>
+        <w:t xml:space="preserve">, </w:t>
+      </w:r>
+      <w:r>
+        <w:t>the diameter of the top is 8 ft</w:t>
+      </w:r>
+      <w:r>
+        <w:t>, and the height of the tank is 4 ft</w:t>
+      </w:r>
+      <w:r>
+        <w:t xml:space="preserve">. </w:t>
+      </w:r>
+      <w:r>
+        <w:t>Using integration, determine the height of the center of mass of the filled tank. (Assume tank is filled with water and the walls have negligible mass)</w:t>
+      </w:r>
+      <w:bookmarkStart w:id="0" w:name="_GoBack"/>
+      <w:bookmarkEnd w:id="0"/>
     </w:p>
     <w:p>
       <w:pPr>
@@ -108,8 +125,8 @@
         </w:rPr>
         <w:drawing>
           <wp:inline distT="0" distB="0" distL="0" distR="0" wp14:anchorId="2A379741" wp14:editId="31B25E4C">
-            <wp:extent cx="3077434" cy="2621280"/>
-            <wp:effectExtent l="0" t="0" r="8890" b="7620"/>
+            <wp:extent cx="2943225" cy="2506965"/>
+            <wp:effectExtent l="0" t="0" r="0" b="8255"/>
             <wp:docPr id="4" name="Picture 4"/>
             <wp:cNvGraphicFramePr>
               <a:graphicFrameLocks xmlns:a="http://schemas.openxmlformats.org/drawingml/2006/main" noChangeAspect="1"/>
@@ -130,7 +147,7 @@
                   <pic:spPr>
                     <a:xfrm>
                       <a:off x="0" y="0"/>
-                      <a:ext cx="3080379" cy="2623789"/>
+                      <a:ext cx="2951734" cy="2514213"/>
                     </a:xfrm>
                     <a:prstGeom prst="rect">
                       <a:avLst/>
@@ -499,10 +516,7 @@
     </w:p>
     <w:p>
       <w:r>
-        <w:t xml:space="preserve">Problem </w:t>
-      </w:r>
-      <w:r>
-        <w:t>A2.6</w:t>
+        <w:t>Problem A2.6</w:t>
       </w:r>
     </w:p>
     <w:p>
@@ -638,8 +652,6 @@
       <w:r>
         <w:t>7</w:t>
       </w:r>
-      <w:bookmarkStart w:id="0" w:name="_GoBack"/>
-      <w:bookmarkEnd w:id="0"/>
     </w:p>
     <w:p>
       <w:r>

</xml_diff>